<commit_message>
Slight fix to "," placement when PN disabled, prepping Demo, updating instructions.
</commit_message>
<xml_diff>
--- a/Call Logger Instructions.docx
+++ b/Call Logger Instructions.docx
@@ -124,15 +124,23 @@
           <w:b/>
           <w:bCs/>
         </w:rPr>
-        <w:t xml:space="preserve">Call Logger v0.1.2 </w:t>
-      </w:r>
-      <w:r>
-        <w:rPr>
-          <w:rFonts w:ascii="Arial" w:hAnsi="Arial" w:cs="Arial"/>
-          <w:b/>
-          <w:bCs/>
-        </w:rPr>
-        <w:t>Instruction Manual</w:t>
+        <w:t>Call Logger v0.1.</w:t>
+      </w:r>
+      <w:r>
+        <w:rPr>
+          <w:rFonts w:ascii="Arial" w:hAnsi="Arial" w:cs="Arial"/>
+          <w:b/>
+          <w:bCs/>
+        </w:rPr>
+        <w:t>3</w:t>
+      </w:r>
+      <w:r>
+        <w:rPr>
+          <w:rFonts w:ascii="Arial" w:hAnsi="Arial" w:cs="Arial"/>
+          <w:b/>
+          <w:bCs/>
+        </w:rPr>
+        <w:t xml:space="preserve"> Instruction Manual</w:t>
       </w:r>
     </w:p>
     <w:p>
@@ -202,14 +210,7 @@
         <w:rPr>
           <w:rFonts w:ascii="Arial" w:hAnsi="Arial" w:cs="Arial"/>
         </w:rPr>
-        <w:t>Phone</w:t>
-      </w:r>
-      <w:proofErr w:type="gramStart"/>
-      <w:r>
-        <w:rPr>
-          <w:rFonts w:ascii="Arial" w:hAnsi="Arial" w:cs="Arial"/>
-        </w:rPr>
-        <w:t>#</w:t>
+        <w:t>Phone#</w:t>
       </w:r>
       <w:r>
         <w:rPr>
@@ -217,7 +218,6 @@
         </w:rPr>
         <w:t>“ format</w:t>
       </w:r>
-      <w:proofErr w:type="gramEnd"/>
       <w:r>
         <w:rPr>
           <w:rFonts w:ascii="Arial" w:hAnsi="Arial" w:cs="Arial"/>
@@ -290,21 +290,7 @@
         <w:rPr>
           <w:rFonts w:ascii="Arial" w:hAnsi="Arial" w:cs="Arial"/>
         </w:rPr>
-        <w:t xml:space="preserve">It is important that the CallLogger.exe file remain within the main </w:t>
-      </w:r>
-      <w:proofErr w:type="spellStart"/>
-      <w:r>
-        <w:rPr>
-          <w:rFonts w:ascii="Arial" w:hAnsi="Arial" w:cs="Arial"/>
-        </w:rPr>
-        <w:t>CallLogger</w:t>
-      </w:r>
-      <w:proofErr w:type="spellEnd"/>
-      <w:r>
-        <w:rPr>
-          <w:rFonts w:ascii="Arial" w:hAnsi="Arial" w:cs="Arial"/>
-        </w:rPr>
-        <w:t xml:space="preserve"> folder alongside the “Call Logs,”</w:t>
+        <w:t>It is important that the CallLogger.exe file remain within the main CallLogger folder alongside the “Call Logs,”</w:t>
       </w:r>
       <w:r>
         <w:t xml:space="preserve"> </w:t>
@@ -438,6 +424,7 @@
       <w:r>
         <w:rPr>
           <w:rFonts w:ascii="Arial" w:hAnsi="Arial" w:cs="Arial"/>
+          <w:noProof/>
         </w:rPr>
         <w:drawing>
           <wp:inline distT="0" distB="0" distL="0" distR="0" wp14:anchorId="700CB75E" wp14:editId="32E3781A">
@@ -747,10 +734,10 @@
           <w:noProof/>
         </w:rPr>
         <w:drawing>
-          <wp:inline distT="0" distB="0" distL="0" distR="0" wp14:anchorId="08FADB51" wp14:editId="1ABC5BB7">
-            <wp:extent cx="2638425" cy="3695700"/>
-            <wp:effectExtent l="0" t="0" r="9525" b="0"/>
-            <wp:docPr id="7" name="Picture 7"/>
+          <wp:inline distT="0" distB="0" distL="0" distR="0" wp14:anchorId="6578D742" wp14:editId="67E6EF97">
+            <wp:extent cx="2647950" cy="5591175"/>
+            <wp:effectExtent l="0" t="0" r="0" b="9525"/>
+            <wp:docPr id="4" name="Picture 4"/>
             <wp:cNvGraphicFramePr>
               <a:graphicFrameLocks xmlns:a="http://schemas.openxmlformats.org/drawingml/2006/main" noChangeAspect="1"/>
             </wp:cNvGraphicFramePr>
@@ -770,7 +757,7 @@
                   <pic:spPr>
                     <a:xfrm>
                       <a:off x="0" y="0"/>
-                      <a:ext cx="2638425" cy="3695700"/>
+                      <a:ext cx="2647950" cy="5591175"/>
                     </a:xfrm>
                     <a:prstGeom prst="rect">
                       <a:avLst/>
@@ -802,7 +789,13 @@
         <w:rPr>
           <w:rFonts w:ascii="Arial" w:hAnsi="Arial" w:cs="Arial"/>
         </w:rPr>
-        <w:t>In example, if you work Monday through Friday, and the date is July 8</w:t>
+        <w:t>As an</w:t>
+      </w:r>
+      <w:r>
+        <w:rPr>
+          <w:rFonts w:ascii="Arial" w:hAnsi="Arial" w:cs="Arial"/>
+        </w:rPr>
+        <w:t xml:space="preserve"> example, if you work Monday through Friday, and the date is July 8</w:t>
       </w:r>
       <w:r>
         <w:rPr>
@@ -815,21 +808,7 @@
         <w:rPr>
           <w:rFonts w:ascii="Arial" w:hAnsi="Arial" w:cs="Arial"/>
         </w:rPr>
-        <w:t xml:space="preserve"> of 2020, the .csv will be “</w:t>
-      </w:r>
-      <w:proofErr w:type="spellStart"/>
-      <w:r>
-        <w:rPr>
-          <w:rFonts w:ascii="Arial" w:hAnsi="Arial" w:cs="Arial"/>
-        </w:rPr>
-        <w:t>CallLog</w:t>
-      </w:r>
-      <w:proofErr w:type="spellEnd"/>
-      <w:r>
-        <w:rPr>
-          <w:rFonts w:ascii="Arial" w:hAnsi="Arial" w:cs="Arial"/>
-        </w:rPr>
-        <w:t xml:space="preserve"> Jul 5 to Jul 11.csv”</w:t>
+        <w:t xml:space="preserve"> of 2020, the .csv will be “CallLog Jul 5 to Jul 11.csv”</w:t>
       </w:r>
     </w:p>
     <w:p>
@@ -853,27 +832,14 @@
           <w:i/>
           <w:iCs/>
         </w:rPr>
+        <w:lastRenderedPageBreak/>
         <w:t>While Weekly Auto-Splitting is enabled</w:t>
       </w:r>
       <w:r>
         <w:rPr>
           <w:rFonts w:ascii="Arial" w:hAnsi="Arial" w:cs="Arial"/>
         </w:rPr>
-        <w:t>, you can also enable a “Monthly Split” to automatically create a .csv file for the month. With Monthly Split enabled, workdays are not taken into account, so with the previous example it would be “</w:t>
-      </w:r>
-      <w:proofErr w:type="spellStart"/>
-      <w:r>
-        <w:rPr>
-          <w:rFonts w:ascii="Arial" w:hAnsi="Arial" w:cs="Arial"/>
-        </w:rPr>
-        <w:t>CallLog</w:t>
-      </w:r>
-      <w:proofErr w:type="spellEnd"/>
-      <w:r>
-        <w:rPr>
-          <w:rFonts w:ascii="Arial" w:hAnsi="Arial" w:cs="Arial"/>
-        </w:rPr>
-        <w:t xml:space="preserve"> Jul 1 to Jul 31.csv”</w:t>
+        <w:t>, you can also enable a “Monthly Split” to automatically create a .csv file for the month. With Monthly Split enabled, workdays are not taken into account, so with the previous example it would be “CallLog Jul 1 to Jul 31.csv”</w:t>
       </w:r>
     </w:p>
     <w:p>
@@ -927,96 +893,239 @@
         <w:rPr>
           <w:rFonts w:ascii="Arial" w:hAnsi="Arial" w:cs="Arial"/>
         </w:rPr>
-        <w:t xml:space="preserve">indow while Auto-Splitting is enabled changes the current .csv file </w:t>
-      </w:r>
-      <w:proofErr w:type="spellStart"/>
-      <w:r>
-        <w:rPr>
-          <w:rFonts w:ascii="Arial" w:hAnsi="Arial" w:cs="Arial"/>
-        </w:rPr>
-        <w:t>CallLogger</w:t>
-      </w:r>
-      <w:proofErr w:type="spellEnd"/>
-      <w:r>
-        <w:rPr>
-          <w:rFonts w:ascii="Arial" w:hAnsi="Arial" w:cs="Arial"/>
-        </w:rPr>
-        <w:t xml:space="preserve"> is accessing. In this way, if you go back or forward a week, it will create or access that </w:t>
-      </w:r>
-      <w:proofErr w:type="gramStart"/>
-      <w:r>
-        <w:rPr>
-          <w:rFonts w:ascii="Arial" w:hAnsi="Arial" w:cs="Arial"/>
-        </w:rPr>
-        <w:t>week’s</w:t>
-      </w:r>
-      <w:proofErr w:type="gramEnd"/>
-      <w:r>
-        <w:rPr>
-          <w:rFonts w:ascii="Arial" w:hAnsi="Arial" w:cs="Arial"/>
-        </w:rPr>
-        <w:t xml:space="preserve"> .csv file. If Monthly Split is also active, and the date pushed far enough to be in another month, </w:t>
-      </w:r>
-      <w:proofErr w:type="spellStart"/>
-      <w:r>
-        <w:rPr>
-          <w:rFonts w:ascii="Arial" w:hAnsi="Arial" w:cs="Arial"/>
-        </w:rPr>
-        <w:t>CallLogger</w:t>
-      </w:r>
-      <w:proofErr w:type="spellEnd"/>
-      <w:r>
-        <w:rPr>
-          <w:rFonts w:ascii="Arial" w:hAnsi="Arial" w:cs="Arial"/>
-        </w:rPr>
-        <w:t xml:space="preserve"> will create or access that </w:t>
-      </w:r>
-      <w:proofErr w:type="gramStart"/>
-      <w:r>
-        <w:rPr>
-          <w:rFonts w:ascii="Arial" w:hAnsi="Arial" w:cs="Arial"/>
-        </w:rPr>
-        <w:t>month’s</w:t>
-      </w:r>
-      <w:proofErr w:type="gramEnd"/>
-      <w:r>
-        <w:rPr>
-          <w:rFonts w:ascii="Arial" w:hAnsi="Arial" w:cs="Arial"/>
-        </w:rPr>
-        <w:t xml:space="preserve"> .csv file.</w:t>
-      </w:r>
-    </w:p>
-    <w:p>
-      <w:pPr>
-        <w:pStyle w:val="NoSpacing"/>
-        <w:rPr>
-          <w:rFonts w:ascii="Arial" w:hAnsi="Arial" w:cs="Arial"/>
-        </w:rPr>
-      </w:pPr>
-    </w:p>
-    <w:p>
-      <w:pPr>
-        <w:pStyle w:val="NoSpacing"/>
-        <w:rPr>
-          <w:rFonts w:ascii="Arial" w:hAnsi="Arial" w:cs="Arial"/>
-        </w:rPr>
-      </w:pPr>
-    </w:p>
-    <w:p>
-      <w:pPr>
-        <w:pStyle w:val="NoSpacing"/>
-        <w:rPr>
-          <w:rFonts w:ascii="Arial" w:hAnsi="Arial" w:cs="Arial"/>
-        </w:rPr>
-      </w:pPr>
-    </w:p>
-    <w:p>
-      <w:pPr>
-        <w:pStyle w:val="NoSpacing"/>
-        <w:rPr>
-          <w:rFonts w:ascii="Arial" w:hAnsi="Arial" w:cs="Arial"/>
-        </w:rPr>
-      </w:pPr>
+        <w:t>indow while Auto-Splitting is enabled changes the current .csv file CallLogger is accessing. In this way, if you go back or forward a week, it will create or access that week’s .csv file. If Monthly Split is also active, and the date pushed far enough to be in another month, CallLogger will create or access that month’s .csv file.</w:t>
+      </w:r>
+    </w:p>
+    <w:p>
+      <w:pPr>
+        <w:pStyle w:val="NoSpacing"/>
+        <w:rPr>
+          <w:rFonts w:ascii="Arial" w:hAnsi="Arial" w:cs="Arial"/>
+        </w:rPr>
+      </w:pPr>
+    </w:p>
+    <w:p>
+      <w:pPr>
+        <w:pStyle w:val="NoSpacing"/>
+        <w:rPr>
+          <w:rFonts w:ascii="Arial" w:hAnsi="Arial" w:cs="Arial"/>
+          <w:b/>
+          <w:bCs/>
+        </w:rPr>
+      </w:pPr>
+      <w:r>
+        <w:rPr>
+          <w:rFonts w:ascii="Arial" w:hAnsi="Arial" w:cs="Arial"/>
+          <w:b/>
+          <w:bCs/>
+        </w:rPr>
+        <w:t>Advanced: Column Options</w:t>
+      </w:r>
+    </w:p>
+    <w:p>
+      <w:pPr>
+        <w:pStyle w:val="NoSpacing"/>
+        <w:rPr>
+          <w:rFonts w:ascii="Arial" w:hAnsi="Arial" w:cs="Arial"/>
+        </w:rPr>
+      </w:pPr>
+      <w:r>
+        <w:rPr>
+          <w:rFonts w:ascii="Arial" w:hAnsi="Arial" w:cs="Arial"/>
+        </w:rPr>
+        <w:t xml:space="preserve">Disable Phone Numbers removes the “Phone Number” column normally added to the .csv file. </w:t>
+      </w:r>
+    </w:p>
+    <w:p>
+      <w:pPr>
+        <w:pStyle w:val="NoSpacing"/>
+        <w:rPr>
+          <w:rFonts w:ascii="Arial" w:hAnsi="Arial" w:cs="Arial"/>
+        </w:rPr>
+      </w:pPr>
+    </w:p>
+    <w:p>
+      <w:pPr>
+        <w:pStyle w:val="NoSpacing"/>
+        <w:rPr>
+          <w:rFonts w:ascii="Arial" w:hAnsi="Arial" w:cs="Arial"/>
+        </w:rPr>
+      </w:pPr>
+      <w:r>
+        <w:rPr>
+          <w:rFonts w:ascii="Arial" w:hAnsi="Arial" w:cs="Arial"/>
+        </w:rPr>
+        <w:t xml:space="preserve">The “Call Type” option adds a “Call Type” column which will notate the call as an Intro, Triage, Closure, or Miscellaneous based off keywords located in the raw notes. </w:t>
+      </w:r>
+    </w:p>
+    <w:p>
+      <w:pPr>
+        <w:pStyle w:val="NoSpacing"/>
+        <w:rPr>
+          <w:rFonts w:ascii="Arial" w:hAnsi="Arial" w:cs="Arial"/>
+        </w:rPr>
+      </w:pPr>
+    </w:p>
+    <w:p>
+      <w:pPr>
+        <w:pStyle w:val="NoSpacing"/>
+        <w:rPr>
+          <w:rFonts w:ascii="Arial" w:hAnsi="Arial" w:cs="Arial"/>
+        </w:rPr>
+      </w:pPr>
+      <w:r>
+        <w:rPr>
+          <w:rFonts w:ascii="Arial" w:hAnsi="Arial" w:cs="Arial"/>
+        </w:rPr>
+        <w:t xml:space="preserve">The “Connected” option adds a “Connected(Y/N)” column which will attempt to </w:t>
+      </w:r>
+      <w:r>
+        <w:rPr>
+          <w:rFonts w:ascii="Arial" w:hAnsi="Arial" w:cs="Arial"/>
+        </w:rPr>
+        <w:t xml:space="preserve">notate </w:t>
+      </w:r>
+      <w:r>
+        <w:rPr>
+          <w:rFonts w:ascii="Arial" w:hAnsi="Arial" w:cs="Arial"/>
+        </w:rPr>
+        <w:t xml:space="preserve">the call </w:t>
+      </w:r>
+      <w:r>
+        <w:rPr>
+          <w:rFonts w:ascii="Arial" w:hAnsi="Arial" w:cs="Arial"/>
+        </w:rPr>
+        <w:t xml:space="preserve">as Answered, No Answer, No Answer-VM, and No Answer-No VM </w:t>
+      </w:r>
+      <w:r>
+        <w:rPr>
+          <w:rFonts w:ascii="Arial" w:hAnsi="Arial" w:cs="Arial"/>
+        </w:rPr>
+        <w:t xml:space="preserve">based off keywords </w:t>
+      </w:r>
+      <w:r>
+        <w:rPr>
+          <w:rFonts w:ascii="Arial" w:hAnsi="Arial" w:cs="Arial"/>
+        </w:rPr>
+        <w:t>located in the raw notes.</w:t>
+      </w:r>
+      <w:r>
+        <w:rPr>
+          <w:rFonts w:ascii="Arial" w:hAnsi="Arial" w:cs="Arial"/>
+        </w:rPr>
+        <w:t xml:space="preserve"> It initially assumes a call was Answered, but then checks for common phrases such as “voicemail”</w:t>
+      </w:r>
+      <w:r>
+        <w:rPr>
+          <w:rFonts w:ascii="Arial" w:hAnsi="Arial" w:cs="Arial"/>
+        </w:rPr>
+        <w:t xml:space="preserve"> or</w:t>
+      </w:r>
+      <w:r>
+        <w:rPr>
+          <w:rFonts w:ascii="Arial" w:hAnsi="Arial" w:cs="Arial"/>
+        </w:rPr>
+        <w:t xml:space="preserve"> “no answer” to identify that the call was not answered. </w:t>
+      </w:r>
+      <w:r>
+        <w:rPr>
+          <w:rFonts w:ascii="Arial" w:hAnsi="Arial" w:cs="Arial"/>
+        </w:rPr>
+        <w:t xml:space="preserve">If it was not answered, it will then check keywords revolving around “voicemail” to determine if a voicemail was left. </w:t>
+      </w:r>
+    </w:p>
+    <w:p>
+      <w:pPr>
+        <w:pStyle w:val="NoSpacing"/>
+        <w:rPr>
+          <w:rFonts w:ascii="Arial" w:hAnsi="Arial" w:cs="Arial"/>
+        </w:rPr>
+      </w:pPr>
+    </w:p>
+    <w:p>
+      <w:pPr>
+        <w:pStyle w:val="NoSpacing"/>
+        <w:rPr>
+          <w:rFonts w:ascii="Arial" w:hAnsi="Arial" w:cs="Arial"/>
+        </w:rPr>
+      </w:pPr>
+      <w:r>
+        <w:rPr>
+          <w:rFonts w:ascii="Arial" w:hAnsi="Arial" w:cs="Arial"/>
+        </w:rPr>
+        <w:t>The “Temp” option adds a “Temp” column which will attempt to notate the customer’s temperature as Cool, Warm, or Hot</w:t>
+      </w:r>
+      <w:r>
+        <w:t xml:space="preserve"> </w:t>
+      </w:r>
+      <w:r>
+        <w:rPr>
+          <w:rFonts w:ascii="Arial" w:hAnsi="Arial" w:cs="Arial"/>
+        </w:rPr>
+        <w:t>based off keywords located in the raw notes.</w:t>
+      </w:r>
+      <w:r>
+        <w:rPr>
+          <w:rFonts w:ascii="Arial" w:hAnsi="Arial" w:cs="Arial"/>
+        </w:rPr>
+        <w:t xml:space="preserve"> It initially assumes the customer is Cool, but then checks to verify if the customer is Hot, and then if they are Warm. </w:t>
+      </w:r>
+    </w:p>
+    <w:p>
+      <w:pPr>
+        <w:pStyle w:val="NoSpacing"/>
+        <w:rPr>
+          <w:rFonts w:ascii="Arial" w:hAnsi="Arial" w:cs="Arial"/>
+        </w:rPr>
+      </w:pPr>
+    </w:p>
+    <w:p>
+      <w:pPr>
+        <w:pStyle w:val="NoSpacing"/>
+        <w:rPr>
+          <w:rFonts w:ascii="Arial" w:hAnsi="Arial" w:cs="Arial"/>
+          <w:b/>
+          <w:bCs/>
+        </w:rPr>
+      </w:pPr>
+      <w:r>
+        <w:rPr>
+          <w:rFonts w:ascii="Arial" w:hAnsi="Arial" w:cs="Arial"/>
+          <w:b/>
+          <w:bCs/>
+        </w:rPr>
+        <w:t xml:space="preserve">Advanced: </w:t>
+      </w:r>
+      <w:r>
+        <w:rPr>
+          <w:rFonts w:ascii="Arial" w:hAnsi="Arial" w:cs="Arial"/>
+          <w:b/>
+          <w:bCs/>
+        </w:rPr>
+        <w:t>Outcome Column</w:t>
+      </w:r>
+    </w:p>
+    <w:p>
+      <w:pPr>
+        <w:pStyle w:val="NoSpacing"/>
+        <w:rPr>
+          <w:rFonts w:ascii="Arial" w:hAnsi="Arial" w:cs="Arial"/>
+        </w:rPr>
+      </w:pPr>
+    </w:p>
+    <w:p>
+      <w:pPr>
+        <w:pStyle w:val="NoSpacing"/>
+        <w:rPr>
+          <w:rFonts w:ascii="Arial" w:hAnsi="Arial" w:cs="Arial"/>
+        </w:rPr>
+      </w:pPr>
+      <w:r>
+        <w:rPr>
+          <w:rFonts w:ascii="Arial" w:hAnsi="Arial" w:cs="Arial"/>
+        </w:rPr>
+        <w:t xml:space="preserve">The Outcome Column options have the exact same function as their column option counterparts; however, all of the outputs are relegated to a single “Outcome” column. </w:t>
+      </w:r>
     </w:p>
     <w:p>
       <w:pPr>
@@ -1042,7 +1151,6 @@
           <w:bCs/>
           <w:u w:val="single"/>
         </w:rPr>
-        <w:lastRenderedPageBreak/>
         <w:t>File Menu</w:t>
       </w:r>
       <w:r>
@@ -1078,6 +1186,7 @@
       <w:r>
         <w:rPr>
           <w:rFonts w:ascii="Arial" w:hAnsi="Arial" w:cs="Arial"/>
+          <w:noProof/>
         </w:rPr>
         <w:drawing>
           <wp:inline distT="0" distB="0" distL="0" distR="0" wp14:anchorId="26E44353" wp14:editId="1DF783C6">
@@ -1177,6 +1286,7 @@
         <w:rPr>
           <w:rFonts w:ascii="Arial" w:hAnsi="Arial" w:cs="Arial"/>
         </w:rPr>
+        <w:lastRenderedPageBreak/>
         <w:t xml:space="preserve">That said, </w:t>
       </w:r>
       <w:r>
@@ -1435,6 +1545,7 @@
     <w:lsdException w:name="HTML Sample" w:semiHidden="1" w:unhideWhenUsed="1"/>
     <w:lsdException w:name="HTML Typewriter" w:semiHidden="1" w:unhideWhenUsed="1"/>
     <w:lsdException w:name="HTML Variable" w:semiHidden="1" w:unhideWhenUsed="1"/>
+    <w:lsdException w:name="Normal Table" w:semiHidden="1" w:unhideWhenUsed="1"/>
     <w:lsdException w:name="annotation subject" w:semiHidden="1" w:unhideWhenUsed="1"/>
     <w:lsdException w:name="No List" w:semiHidden="1" w:unhideWhenUsed="1"/>
     <w:lsdException w:name="Outline List 1" w:semiHidden="1" w:unhideWhenUsed="1"/>
@@ -1481,8 +1592,10 @@
     <w:lsdException w:name="Table Subtle 2" w:semiHidden="1" w:unhideWhenUsed="1"/>
     <w:lsdException w:name="Table Web 1" w:semiHidden="1" w:unhideWhenUsed="1"/>
     <w:lsdException w:name="Table Web 2" w:semiHidden="1" w:unhideWhenUsed="1"/>
+    <w:lsdException w:name="Table Web 3" w:semiHidden="1" w:unhideWhenUsed="1"/>
     <w:lsdException w:name="Balloon Text" w:semiHidden="1" w:unhideWhenUsed="1"/>
     <w:lsdException w:name="Table Grid" w:uiPriority="39"/>
+    <w:lsdException w:name="Table Theme" w:semiHidden="1" w:unhideWhenUsed="1"/>
     <w:lsdException w:name="Placeholder Text" w:semiHidden="1"/>
     <w:lsdException w:name="No Spacing" w:uiPriority="1" w:qFormat="1"/>
     <w:lsdException w:name="Light Shading" w:uiPriority="60"/>

</xml_diff>

<commit_message>
V0.1.4 - Revamped Keywords, added Keywords. Updated documentation and Demo.
</commit_message>
<xml_diff>
--- a/Call Logger Instructions.docx
+++ b/Call Logger Instructions.docx
@@ -132,7 +132,7 @@
           <w:b/>
           <w:bCs/>
         </w:rPr>
-        <w:t>3</w:t>
+        <w:t>4</w:t>
       </w:r>
       <w:r>
         <w:rPr>
@@ -1094,15 +1094,7 @@
           <w:b/>
           <w:bCs/>
         </w:rPr>
-        <w:t xml:space="preserve">Advanced: </w:t>
-      </w:r>
-      <w:r>
-        <w:rPr>
-          <w:rFonts w:ascii="Arial" w:hAnsi="Arial" w:cs="Arial"/>
-          <w:b/>
-          <w:bCs/>
-        </w:rPr>
-        <w:t>Outcome Column</w:t>
+        <w:t>Advanced: Outcome Column</w:t>
       </w:r>
     </w:p>
     <w:p>

</xml_diff>